<commit_message>
CHANGE: Added Base64 support for cookie
</commit_message>
<xml_diff>
--- a/docs/Documentation.docx
+++ b/docs/Documentation.docx
@@ -10,6 +10,7 @@
           <w:docPartUnique/>
         </w:docPartObj>
       </w:sdtPr>
+      <w:sdtEndPr/>
       <w:sdtContent>
         <w:p/>
         <w:p>
@@ -188,6 +189,7 @@
                                       <w:dataBinding w:prefixMappings="xmlns:ns0='http://purl.org/dc/elements/1.1/' xmlns:ns1='http://schemas.openxmlformats.org/package/2006/metadata/core-properties' " w:xpath="/ns1:coreProperties[1]/ns0:title[1]" w:storeItemID="{6C3C8BC8-F283-45AE-878A-BAB7291924A1}"/>
                                       <w:text/>
                                     </w:sdtPr>
+                                    <w:sdtEndPr/>
                                     <w:sdtContent>
                                       <w:proofErr w:type="spellStart"/>
                                       <w:r>
@@ -368,6 +370,7 @@
                                 <w:dataBinding w:prefixMappings="xmlns:ns0='http://purl.org/dc/elements/1.1/' xmlns:ns1='http://schemas.openxmlformats.org/package/2006/metadata/core-properties' " w:xpath="/ns1:coreProperties[1]/ns0:title[1]" w:storeItemID="{6C3C8BC8-F283-45AE-878A-BAB7291924A1}"/>
                                 <w:text/>
                               </w:sdtPr>
+                              <w:sdtEndPr/>
                               <w:sdtContent>
                                 <w:proofErr w:type="spellStart"/>
                                 <w:r>
@@ -480,6 +483,7 @@
                                   <w:dataBinding w:prefixMappings="xmlns:ns0='http://purl.org/dc/elements/1.1/' xmlns:ns1='http://schemas.openxmlformats.org/package/2006/metadata/core-properties' " w:xpath="/ns1:coreProperties[1]/ns0:subject[1]" w:storeItemID="{6C3C8BC8-F283-45AE-878A-BAB7291924A1}"/>
                                   <w:text/>
                                 </w:sdtPr>
+                                <w:sdtEndPr/>
                                 <w:sdtContent>
                                   <w:p>
                                     <w:pPr>
@@ -518,6 +522,7 @@
                                   <w:dataBinding w:prefixMappings="xmlns:ns0='http://purl.org/dc/elements/1.1/' xmlns:ns1='http://schemas.openxmlformats.org/package/2006/metadata/core-properties' " w:xpath="/ns1:coreProperties[1]/ns0:creator[1]" w:storeItemID="{6C3C8BC8-F283-45AE-878A-BAB7291924A1}"/>
                                   <w:text/>
                                 </w:sdtPr>
+                                <w:sdtEndPr/>
                                 <w:sdtContent>
                                   <w:p>
                                     <w:pPr>
@@ -585,6 +590,7 @@
                             <w:dataBinding w:prefixMappings="xmlns:ns0='http://purl.org/dc/elements/1.1/' xmlns:ns1='http://schemas.openxmlformats.org/package/2006/metadata/core-properties' " w:xpath="/ns1:coreProperties[1]/ns0:subject[1]" w:storeItemID="{6C3C8BC8-F283-45AE-878A-BAB7291924A1}"/>
                             <w:text/>
                           </w:sdtPr>
+                          <w:sdtEndPr/>
                           <w:sdtContent>
                             <w:p>
                               <w:pPr>
@@ -623,6 +629,7 @@
                             <w:dataBinding w:prefixMappings="xmlns:ns0='http://purl.org/dc/elements/1.1/' xmlns:ns1='http://schemas.openxmlformats.org/package/2006/metadata/core-properties' " w:xpath="/ns1:coreProperties[1]/ns0:creator[1]" w:storeItemID="{6C3C8BC8-F283-45AE-878A-BAB7291924A1}"/>
                             <w:text/>
                           </w:sdtPr>
+                          <w:sdtEndPr/>
                           <w:sdtContent>
                             <w:p>
                               <w:pPr>
@@ -740,6 +747,7 @@
                                     <w:calendar w:val="gregorian"/>
                                   </w:date>
                                 </w:sdtPr>
+                                <w:sdtEndPr/>
                                 <w:sdtContent>
                                   <w:p>
                                     <w:pPr>
@@ -806,6 +814,7 @@
                               <w:calendar w:val="gregorian"/>
                             </w:date>
                           </w:sdtPr>
+                          <w:sdtEndPr/>
                           <w:sdtContent>
                             <w:p>
                               <w:pPr>
@@ -845,7 +854,11 @@
     <w:sdt>
       <w:sdtPr>
         <w:rPr>
-          <w:lang w:val="de-DE"/>
+          <w:rFonts w:asciiTheme="minorHAnsi" w:eastAsiaTheme="minorHAnsi" w:hAnsiTheme="minorHAnsi" w:cstheme="minorBidi"/>
+          <w:color w:val="auto"/>
+          <w:sz w:val="22"/>
+          <w:szCs w:val="22"/>
+          <w:lang w:val="de-DE" w:eastAsia="en-US"/>
         </w:rPr>
         <w:id w:val="124124394"/>
         <w:docPartObj>
@@ -855,13 +868,8 @@
       </w:sdtPr>
       <w:sdtEndPr>
         <w:rPr>
-          <w:rFonts w:asciiTheme="minorHAnsi" w:eastAsiaTheme="minorHAnsi" w:hAnsiTheme="minorHAnsi" w:cstheme="minorBidi"/>
           <w:b/>
           <w:bCs/>
-          <w:color w:val="auto"/>
-          <w:sz w:val="22"/>
-          <w:szCs w:val="22"/>
-          <w:lang w:eastAsia="en-US"/>
         </w:rPr>
       </w:sdtEndPr>
       <w:sdtContent>
@@ -2386,6 +2394,60 @@
         <w:t>Dieses Projekt liefert wichtige Klassen für die Authentifizierung eines Benutzers.</w:t>
       </w:r>
     </w:p>
+    <w:p/>
+    <w:p>
+      <w:pPr>
+        <w:pStyle w:val="berschrift4"/>
+        <w:rPr>
+          <w:lang w:val="fr-CH"/>
+        </w:rPr>
+      </w:pPr>
+      <w:proofErr w:type="spellStart"/>
+      <w:r>
+        <w:rPr>
+          <w:lang w:val="fr-CH"/>
+        </w:rPr>
+        <w:t>Authentifizierung</w:t>
+      </w:r>
+      <w:proofErr w:type="spellEnd"/>
+      <w:r>
+        <w:rPr>
+          <w:lang w:val="fr-CH"/>
+        </w:rPr>
+        <w:t>-Attribut</w:t>
+      </w:r>
+    </w:p>
+    <w:p>
+      <w:r>
+        <w:t xml:space="preserve">Gewisse Controller in der API sollen nur authentifiziert zugänglich sein. Dafür sorgt der </w:t>
+      </w:r>
+      <w:proofErr w:type="spellStart"/>
+      <w:r>
+        <w:rPr>
+          <w:b/>
+          <w:bCs/>
+        </w:rPr>
+        <w:t>AuthorizedAttribute</w:t>
+      </w:r>
+      <w:proofErr w:type="spellEnd"/>
+      <w:r>
+        <w:t>.</w:t>
+      </w:r>
+      <w:r>
+        <w:t xml:space="preserve"> </w:t>
+      </w:r>
+      <w:r>
+        <w:t xml:space="preserve">Bevor ein Request von den Controllern behandelt wird prüft dieses Attribut, ob der </w:t>
+      </w:r>
+      <w:proofErr w:type="spellStart"/>
+      <w:r>
+        <w:t>user</w:t>
+      </w:r>
+      <w:proofErr w:type="spellEnd"/>
+      <w:r>
+        <w:t xml:space="preserve"> berechtigt ist diese auszuführen.</w:t>
+      </w:r>
+    </w:p>
     <w:p>
       <w:pPr>
         <w:pStyle w:val="berschrift3"/>
@@ -2435,6 +2497,7 @@
       <w:bookmarkStart w:id="11" w:name="_Toc50717906"/>
       <w:proofErr w:type="spellStart"/>
       <w:r>
+        <w:lastRenderedPageBreak/>
         <w:t>Communication.Raspberry</w:t>
       </w:r>
       <w:bookmarkEnd w:id="11"/>
@@ -2451,7 +2514,6 @@
       </w:pPr>
       <w:bookmarkStart w:id="12" w:name="_Toc50717907"/>
       <w:r>
-        <w:lastRenderedPageBreak/>
         <w:t>Frontend</w:t>
       </w:r>
       <w:bookmarkEnd w:id="12"/>
@@ -2468,22 +2530,7 @@
     </w:p>
     <w:p>
       <w:r>
-        <w:t xml:space="preserve">Das </w:t>
-      </w:r>
-      <w:r>
-        <w:t>Frontend für das Dashboard</w:t>
-      </w:r>
-      <w:r>
-        <w:t xml:space="preserve"> wird grundsätzlich mit der </w:t>
-      </w:r>
-      <w:r>
-        <w:t>Technologie Razor</w:t>
-      </w:r>
-      <w:r>
-        <w:t xml:space="preserve"> realisiert und beinhaltet alle wichtigen </w:t>
-      </w:r>
-      <w:r>
-        <w:t>Komponenten, um das Programm genau zu benutzen.</w:t>
+        <w:t>Das Frontend für das Dashboard wird grundsätzlich mit der Technologie Razor realisiert und beinhaltet alle wichtigen Komponenten, um das Programm genau zu benutzen.</w:t>
       </w:r>
     </w:p>
     <w:p>
@@ -3414,6 +3461,28 @@
       <w:szCs w:val="24"/>
     </w:rPr>
   </w:style>
+  <w:style w:type="paragraph" w:styleId="berschrift4">
+    <w:name w:val="heading 4"/>
+    <w:basedOn w:val="Standard"/>
+    <w:next w:val="Standard"/>
+    <w:link w:val="berschrift4Zchn"/>
+    <w:uiPriority w:val="9"/>
+    <w:unhideWhenUsed/>
+    <w:qFormat/>
+    <w:rsid w:val="001F4990"/>
+    <w:pPr>
+      <w:keepNext/>
+      <w:keepLines/>
+      <w:spacing w:before="40" w:after="0"/>
+      <w:outlineLvl w:val="3"/>
+    </w:pPr>
+    <w:rPr>
+      <w:rFonts w:asciiTheme="majorHAnsi" w:eastAsiaTheme="majorEastAsia" w:hAnsiTheme="majorHAnsi" w:cstheme="majorBidi"/>
+      <w:i/>
+      <w:iCs/>
+      <w:color w:val="2F5496" w:themeColor="accent1" w:themeShade="BF"/>
+    </w:rPr>
+  </w:style>
   <w:style w:type="character" w:default="1" w:styleId="Absatz-Standardschriftart">
     <w:name w:val="Default Paragraph Font"/>
     <w:uiPriority w:val="1"/>
@@ -3612,6 +3681,19 @@
     <w:link w:val="Fuzeile"/>
     <w:uiPriority w:val="99"/>
     <w:rsid w:val="00552171"/>
+  </w:style>
+  <w:style w:type="character" w:customStyle="1" w:styleId="berschrift4Zchn">
+    <w:name w:val="Überschrift 4 Zchn"/>
+    <w:basedOn w:val="Absatz-Standardschriftart"/>
+    <w:link w:val="berschrift4"/>
+    <w:uiPriority w:val="9"/>
+    <w:rsid w:val="001F4990"/>
+    <w:rPr>
+      <w:rFonts w:asciiTheme="majorHAnsi" w:eastAsiaTheme="majorEastAsia" w:hAnsiTheme="majorHAnsi" w:cstheme="majorBidi"/>
+      <w:i/>
+      <w:iCs/>
+      <w:color w:val="2F5496" w:themeColor="accent1" w:themeShade="BF"/>
+    </w:rPr>
   </w:style>
 </w:styles>
 </file>

</xml_diff>